<commit_message>
Fixed the design document
</commit_message>
<xml_diff>
--- a/Documentation/Design Document.docx
+++ b/Documentation/Design Document.docx
@@ -71,12 +71,12 @@
           <wp:inline distB="114300" distT="114300" distL="114300" distR="114300">
             <wp:extent cx="5734050" cy="3962400"/>
             <wp:effectExtent b="0" l="0" r="0" t="0"/>
-            <wp:docPr id="1" name="image2.png"/>
+            <wp:docPr id="1" name="image3.png"/>
             <a:graphic>
               <a:graphicData uri="http://schemas.openxmlformats.org/drawingml/2006/picture">
                 <pic:pic>
                   <pic:nvPicPr>
-                    <pic:cNvPr id="0" name="image2.png"/>
+                    <pic:cNvPr id="0" name="image3.png"/>
                     <pic:cNvPicPr preferRelativeResize="0"/>
                   </pic:nvPicPr>
                   <pic:blipFill>
@@ -209,16 +209,6 @@
         <w:rPr>
           <w:rtl w:val="0"/>
         </w:rPr>
-      </w:r>
-    </w:p>
-    <w:p>
-      <w:pPr>
-        <w:rPr/>
-      </w:pPr>
-      <w:r>
-        <w:rPr>
-          <w:rtl w:val="0"/>
-        </w:rPr>
         <w:t xml:space="preserve">There are 4 use cases for this application. We have a “start game” which will be launching of the application. The second use case is the “new game” which the main flow and functionality of this application. The third use case is to “View High Scores” where we will list the score of the fastest wins for this application, and lastly we also have a use case if the user wants to quit the application. Below you find the use cases more in detail.</w:t>
       </w:r>
     </w:p>
@@ -244,19 +234,19 @@
         <w:rPr/>
         <w:drawing>
           <wp:inline distB="114300" distT="114300" distL="114300" distR="114300">
-            <wp:extent cx="4781550" cy="2619375"/>
+            <wp:extent cx="4781550" cy="2317750"/>
             <wp:effectExtent b="0" l="0" r="0" t="0"/>
-            <wp:docPr id="3" name="image1.png"/>
+            <wp:docPr id="3" name="image4.png"/>
             <a:graphic>
               <a:graphicData uri="http://schemas.openxmlformats.org/drawingml/2006/picture">
                 <pic:pic>
                   <pic:nvPicPr>
-                    <pic:cNvPr id="0" name="image1.png"/>
+                    <pic:cNvPr id="0" name="image4.png"/>
                     <pic:cNvPicPr preferRelativeResize="0"/>
                   </pic:nvPicPr>
                   <pic:blipFill>
                     <a:blip r:embed="rId7"/>
-                    <a:srcRect b="0" l="0" r="0" t="0"/>
+                    <a:srcRect b="6416" l="0" r="0" t="5212"/>
                     <a:stretch>
                       <a:fillRect/>
                     </a:stretch>
@@ -264,7 +254,7 @@
                   <pic:spPr>
                     <a:xfrm>
                       <a:off x="0" y="0"/>
-                      <a:ext cx="4781550" cy="2619375"/>
+                      <a:ext cx="4781550" cy="2317750"/>
                     </a:xfrm>
                     <a:prstGeom prst="rect"/>
                     <a:ln/>
@@ -399,33 +389,17 @@
           <w:numId w:val="3"/>
         </w:numPr>
         <w:shd w:fill="ffffff" w:val="clear"/>
-        <w:spacing w:after="0" w:afterAutospacing="0" w:before="0" w:beforeAutospacing="0" w:lineRule="auto"/>
-        <w:ind w:left="720" w:hanging="360"/>
-      </w:pPr>
-      <w:r>
-        <w:rPr>
-          <w:color w:val="24292e"/>
-          <w:sz w:val="24"/>
-          <w:szCs w:val="24"/>
-          <w:rtl w:val="0"/>
-        </w:rPr>
-        <w:t xml:space="preserve">The system presents the main menu with a title, the option to play, show highscores and quit the game.</w:t>
-      </w:r>
-    </w:p>
-    <w:p>
-      <w:pPr>
-        <w:numPr>
-          <w:ilvl w:val="0"/>
-          <w:numId w:val="3"/>
-        </w:numPr>
-        <w:shd w:fill="ffffff" w:val="clear"/>
         <w:spacing w:after="240" w:before="0" w:beforeAutospacing="0" w:lineRule="auto"/>
         <w:ind w:left="720" w:hanging="360"/>
       </w:pPr>
       <w:r>
         <w:rPr>
-          <w:rtl w:val="0"/>
-        </w:rPr>
+          <w:color w:val="24292e"/>
+          <w:sz w:val="24"/>
+          <w:szCs w:val="24"/>
+          <w:rtl w:val="0"/>
+        </w:rPr>
+        <w:t xml:space="preserve">The system presents the main menu with a title, the option to play, show highscores and quit the game.</w:t>
       </w:r>
     </w:p>
     <w:p>
@@ -514,23 +488,6 @@
     </w:p>
     <w:p>
       <w:pPr>
-        <w:shd w:fill="ffffff" w:val="clear"/>
-        <w:spacing w:after="240" w:lineRule="auto"/>
-        <w:ind w:left="720" w:firstLine="0"/>
-        <w:rPr>
-          <w:color w:val="24292e"/>
-          <w:sz w:val="24"/>
-          <w:szCs w:val="24"/>
-        </w:rPr>
-      </w:pPr>
-      <w:r>
-        <w:rPr>
-          <w:rtl w:val="0"/>
-        </w:rPr>
-      </w:r>
-    </w:p>
-    <w:p>
-      <w:pPr>
         <w:numPr>
           <w:ilvl w:val="0"/>
           <w:numId w:val="1"/>
@@ -1240,11 +1197,17 @@
       <w:pPr>
         <w:numPr>
           <w:ilvl w:val="0"/>
-          <w:numId w:val="4"/>
+          <w:numId w:val="6"/>
         </w:numPr>
         <w:shd w:fill="ffffff" w:val="clear"/>
         <w:spacing w:after="0" w:afterAutospacing="0" w:lineRule="auto"/>
         <w:ind w:left="720" w:hanging="360"/>
+        <w:rPr>
+          <w:color w:val="24292e"/>
+          <w:sz w:val="24"/>
+          <w:szCs w:val="24"/>
+          <w:u w:val="none"/>
+        </w:rPr>
       </w:pPr>
       <w:r>
         <w:rPr>
@@ -1260,11 +1223,43 @@
       <w:pPr>
         <w:numPr>
           <w:ilvl w:val="0"/>
-          <w:numId w:val="4"/>
+          <w:numId w:val="6"/>
+        </w:numPr>
+        <w:shd w:fill="ffffff" w:val="clear"/>
+        <w:spacing w:after="0" w:afterAutospacing="0" w:lineRule="auto"/>
+        <w:ind w:left="720" w:hanging="360"/>
+        <w:rPr>
+          <w:color w:val="24292e"/>
+          <w:sz w:val="24"/>
+          <w:szCs w:val="24"/>
+          <w:u w:val="none"/>
+        </w:rPr>
+      </w:pPr>
+      <w:r>
+        <w:rPr>
+          <w:color w:val="24292e"/>
+          <w:sz w:val="24"/>
+          <w:szCs w:val="24"/>
+          <w:rtl w:val="0"/>
+        </w:rPr>
+        <w:t xml:space="preserve">User selects the “Quit game” option in the menu.</w:t>
+      </w:r>
+    </w:p>
+    <w:p>
+      <w:pPr>
+        <w:numPr>
+          <w:ilvl w:val="0"/>
+          <w:numId w:val="6"/>
         </w:numPr>
         <w:shd w:fill="ffffff" w:val="clear"/>
         <w:spacing w:after="240" w:before="0" w:beforeAutospacing="0" w:lineRule="auto"/>
         <w:ind w:left="720" w:hanging="360"/>
+        <w:rPr>
+          <w:color w:val="24292e"/>
+          <w:sz w:val="24"/>
+          <w:szCs w:val="24"/>
+          <w:u w:val="none"/>
+        </w:rPr>
       </w:pPr>
       <w:r>
         <w:rPr>
@@ -1360,12 +1355,12 @@
           <wp:inline distB="114300" distT="114300" distL="114300" distR="114300">
             <wp:extent cx="5734050" cy="5283200"/>
             <wp:effectExtent b="0" l="0" r="0" t="0"/>
-            <wp:docPr id="2" name="image3.png"/>
+            <wp:docPr id="2" name="image2.png"/>
             <a:graphic>
               <a:graphicData uri="http://schemas.openxmlformats.org/drawingml/2006/picture">
                 <pic:pic>
                   <pic:nvPicPr>
-                    <pic:cNvPr id="0" name="image3.png"/>
+                    <pic:cNvPr id="0" name="image2.png"/>
                     <pic:cNvPicPr preferRelativeResize="0"/>
                   </pic:nvPicPr>
                   <pic:blipFill>
@@ -1439,12 +1434,12 @@
           <wp:inline distB="114300" distT="114300" distL="114300" distR="114300">
             <wp:extent cx="5257800" cy="2409825"/>
             <wp:effectExtent b="0" l="0" r="0" t="0"/>
-            <wp:docPr id="4" name="image4.png"/>
+            <wp:docPr id="4" name="image1.png"/>
             <a:graphic>
               <a:graphicData uri="http://schemas.openxmlformats.org/drawingml/2006/picture">
                 <pic:pic>
                   <pic:nvPicPr>
-                    <pic:cNvPr id="0" name="image4.png"/>
+                    <pic:cNvPr id="0" name="image1.png"/>
                     <pic:cNvPicPr preferRelativeResize="0"/>
                   </pic:nvPicPr>
                   <pic:blipFill>
@@ -2099,6 +2094,116 @@
       </w:rPr>
     </w:lvl>
   </w:abstractNum>
+  <w:abstractNum w:abstractNumId="6">
+    <w:lvl w:ilvl="0">
+      <w:start w:val="1"/>
+      <w:numFmt w:val="decimal"/>
+      <w:lvlText w:val="%1."/>
+      <w:lvlJc w:val="left"/>
+      <w:pPr>
+        <w:ind w:left="720" w:hanging="360"/>
+      </w:pPr>
+      <w:rPr>
+        <w:u w:val="none"/>
+      </w:rPr>
+    </w:lvl>
+    <w:lvl w:ilvl="1">
+      <w:start w:val="1"/>
+      <w:numFmt w:val="lowerLetter"/>
+      <w:lvlText w:val="%2."/>
+      <w:lvlJc w:val="left"/>
+      <w:pPr>
+        <w:ind w:left="1440" w:hanging="360"/>
+      </w:pPr>
+      <w:rPr>
+        <w:u w:val="none"/>
+      </w:rPr>
+    </w:lvl>
+    <w:lvl w:ilvl="2">
+      <w:start w:val="1"/>
+      <w:numFmt w:val="lowerRoman"/>
+      <w:lvlText w:val="%3."/>
+      <w:lvlJc w:val="right"/>
+      <w:pPr>
+        <w:ind w:left="2160" w:hanging="360"/>
+      </w:pPr>
+      <w:rPr>
+        <w:u w:val="none"/>
+      </w:rPr>
+    </w:lvl>
+    <w:lvl w:ilvl="3">
+      <w:start w:val="1"/>
+      <w:numFmt w:val="decimal"/>
+      <w:lvlText w:val="%4."/>
+      <w:lvlJc w:val="left"/>
+      <w:pPr>
+        <w:ind w:left="2880" w:hanging="360"/>
+      </w:pPr>
+      <w:rPr>
+        <w:u w:val="none"/>
+      </w:rPr>
+    </w:lvl>
+    <w:lvl w:ilvl="4">
+      <w:start w:val="1"/>
+      <w:numFmt w:val="lowerLetter"/>
+      <w:lvlText w:val="%5."/>
+      <w:lvlJc w:val="left"/>
+      <w:pPr>
+        <w:ind w:left="3600" w:hanging="360"/>
+      </w:pPr>
+      <w:rPr>
+        <w:u w:val="none"/>
+      </w:rPr>
+    </w:lvl>
+    <w:lvl w:ilvl="5">
+      <w:start w:val="1"/>
+      <w:numFmt w:val="lowerRoman"/>
+      <w:lvlText w:val="%6."/>
+      <w:lvlJc w:val="right"/>
+      <w:pPr>
+        <w:ind w:left="4320" w:hanging="360"/>
+      </w:pPr>
+      <w:rPr>
+        <w:u w:val="none"/>
+      </w:rPr>
+    </w:lvl>
+    <w:lvl w:ilvl="6">
+      <w:start w:val="1"/>
+      <w:numFmt w:val="decimal"/>
+      <w:lvlText w:val="%7."/>
+      <w:lvlJc w:val="left"/>
+      <w:pPr>
+        <w:ind w:left="5040" w:hanging="360"/>
+      </w:pPr>
+      <w:rPr>
+        <w:u w:val="none"/>
+      </w:rPr>
+    </w:lvl>
+    <w:lvl w:ilvl="7">
+      <w:start w:val="1"/>
+      <w:numFmt w:val="lowerLetter"/>
+      <w:lvlText w:val="%8."/>
+      <w:lvlJc w:val="left"/>
+      <w:pPr>
+        <w:ind w:left="5760" w:hanging="360"/>
+      </w:pPr>
+      <w:rPr>
+        <w:u w:val="none"/>
+      </w:rPr>
+    </w:lvl>
+    <w:lvl w:ilvl="8">
+      <w:start w:val="1"/>
+      <w:numFmt w:val="lowerRoman"/>
+      <w:lvlText w:val="%9."/>
+      <w:lvlJc w:val="right"/>
+      <w:pPr>
+        <w:ind w:left="6480" w:hanging="360"/>
+      </w:pPr>
+      <w:rPr>
+        <w:u w:val="none"/>
+      </w:rPr>
+    </w:lvl>
+  </w:abstractNum>
   <w:num w:numId="1">
     <w:abstractNumId w:val="1"/>
   </w:num>
@@ -2113,6 +2218,9 @@
   </w:num>
   <w:num w:numId="5">
     <w:abstractNumId w:val="5"/>
+  </w:num>
+  <w:num w:numId="6">
+    <w:abstractNumId w:val="6"/>
   </w:num>
 </w:numbering>
 </file>

</xml_diff>